<commit_message>
correction des test et ecriture d'un test pour le header dans mcomposant menu
</commit_message>
<xml_diff>
--- a/Cahier+de+recette+du+site+724events+à+compléter (1).docx
+++ b/Cahier+de+recette+du+site+724events+à+compléter (1).docx
@@ -3084,58 +3084,52 @@
         </w:trPr>
         <w:tc>
           <w:tcPr>
-            <w:tcBorders>
-              <w:top w:val="single" w:color="FFFFFF" w:sz="6" w:space="0"/>
-              <w:left w:val="single" w:color="FFFFFF" w:sz="6" w:space="0"/>
-              <w:bottom w:val="single" w:color="FFFFFF" w:sz="6" w:space="0"/>
-              <w:right w:val="single" w:color="FFFFFF" w:sz="6" w:space="0"/>
-            </w:tcBorders>
-            <w:shd w:val="clear" w:color="auto" w:fill="auto"/>
-            <w:tcMar>
-              <w:top w:w="40" w:type="dxa"/>
-              <w:left w:w="40" w:type="dxa"/>
-              <w:bottom w:w="40" w:type="dxa"/>
-              <w:right w:w="40" w:type="dxa"/>
-            </w:tcMar>
-            <w:vAlign w:val="center"/>
-          </w:tcPr>
-          <w:p>
-            <w:pPr>
-              <w:widowControl w:val="0"/>
-              <w:rPr>
-                <w:rFonts w:ascii="Montserrat" w:hAnsi="Montserrat" w:eastAsia="Montserrat" w:cs="Montserrat"/>
-                <w:sz w:val="20"/>
-                <w:szCs w:val="20"/>
-              </w:rPr>
-            </w:pPr>
-          </w:p>
-        </w:tc>
-        <w:tc>
-          <w:tcPr>
-            <w:tcBorders>
-              <w:top w:val="single" w:color="FFFFFF" w:sz="6" w:space="0"/>
-              <w:left w:val="single" w:color="FFFFFF" w:sz="6" w:space="0"/>
-              <w:bottom w:val="single" w:color="FFFFFF" w:sz="6" w:space="0"/>
-              <w:right w:val="single" w:color="FFFFFF" w:sz="6" w:space="0"/>
-            </w:tcBorders>
-            <w:shd w:val="clear" w:color="auto" w:fill="auto"/>
-            <w:tcMar>
-              <w:top w:w="40" w:type="dxa"/>
-              <w:left w:w="40" w:type="dxa"/>
-              <w:bottom w:w="40" w:type="dxa"/>
-              <w:right w:w="40" w:type="dxa"/>
-            </w:tcMar>
-            <w:vAlign w:val="center"/>
-          </w:tcPr>
-          <w:p>
-            <w:pPr>
-              <w:widowControl w:val="0"/>
-              <w:rPr>
-                <w:rFonts w:ascii="Montserrat" w:hAnsi="Montserrat" w:eastAsia="Montserrat" w:cs="Montserrat"/>
-                <w:sz w:val="20"/>
-                <w:szCs w:val="20"/>
-              </w:rPr>
-            </w:pPr>
+            <w:gridSpan w:val="2"/>
+            <w:tcBorders>
+              <w:top w:val="single" w:color="FFFFFF" w:sz="6" w:space="0"/>
+              <w:left w:val="single" w:color="FFFFFF" w:sz="6" w:space="0"/>
+              <w:bottom w:val="single" w:color="FFFFFF" w:sz="6" w:space="0"/>
+              <w:right w:val="single" w:color="FFFFFF" w:sz="6" w:space="0"/>
+            </w:tcBorders>
+            <w:shd w:val="clear" w:color="auto" w:fill="3300FF"/>
+            <w:tcMar>
+              <w:top w:w="40" w:type="dxa"/>
+              <w:left w:w="40" w:type="dxa"/>
+              <w:bottom w:w="40" w:type="dxa"/>
+              <w:right w:w="40" w:type="dxa"/>
+            </w:tcMar>
+            <w:vAlign w:val="center"/>
+          </w:tcPr>
+          <w:p>
+            <w:pPr>
+              <w:widowControl w:val="0"/>
+              <w:jc w:val="center"/>
+              <w:rPr>
+                <w:rFonts w:hint="default" w:ascii="Montserrat" w:hAnsi="Montserrat" w:eastAsia="Montserrat" w:cs="Montserrat"/>
+                <w:sz w:val="20"/>
+                <w:szCs w:val="20"/>
+                <w:lang w:val="fr-FR"/>
+              </w:rPr>
+            </w:pPr>
+            <w:r>
+              <w:rPr>
+                <w:rFonts w:ascii="Montserrat" w:hAnsi="Montserrat" w:eastAsia="Montserrat" w:cs="Montserrat"/>
+                <w:b/>
+                <w:color w:val="FFFFFF"/>
+                <w:rtl w:val="0"/>
+              </w:rPr>
+              <w:t xml:space="preserve">Scénario </w:t>
+            </w:r>
+            <w:r>
+              <w:rPr>
+                <w:rFonts w:hint="default" w:ascii="Montserrat" w:hAnsi="Montserrat" w:eastAsia="Montserrat" w:cs="Montserrat"/>
+                <w:b/>
+                <w:color w:val="FFFFFF"/>
+                <w:rtl w:val="0"/>
+                <w:lang w:val="fr-FR"/>
+              </w:rPr>
+              <w:t>9</w:t>
+            </w:r>
           </w:p>
         </w:tc>
       </w:tr>
@@ -3161,7 +3155,6 @@
         </w:trPr>
         <w:tc>
           <w:tcPr>
-            <w:gridSpan w:val="2"/>
             <w:tcBorders>
               <w:top w:val="single" w:color="FFFFFF" w:sz="6" w:space="0"/>
               <w:left w:val="single" w:color="FFFFFF" w:sz="6" w:space="0"/>
@@ -3194,7 +3187,45 @@
                 <w:color w:val="FFFFFF"/>
                 <w:rtl w:val="0"/>
               </w:rPr>
-              <w:t>Scénario 9</w:t>
+              <w:t>Given</w:t>
+            </w:r>
+          </w:p>
+        </w:tc>
+        <w:tc>
+          <w:tcPr>
+            <w:tcBorders>
+              <w:top w:val="single" w:color="FFFFFF" w:sz="6" w:space="0"/>
+              <w:left w:val="single" w:color="FFFFFF" w:sz="6" w:space="0"/>
+              <w:bottom w:val="single" w:color="1155CC" w:sz="6" w:space="0"/>
+              <w:right w:val="single" w:color="FFFFFF" w:sz="6" w:space="0"/>
+            </w:tcBorders>
+            <w:shd w:val="clear" w:color="auto" w:fill="auto"/>
+            <w:tcMar>
+              <w:top w:w="40" w:type="dxa"/>
+              <w:left w:w="40" w:type="dxa"/>
+              <w:bottom w:w="40" w:type="dxa"/>
+              <w:right w:w="40" w:type="dxa"/>
+            </w:tcMar>
+            <w:vAlign w:val="center"/>
+          </w:tcPr>
+          <w:p>
+            <w:pPr>
+              <w:widowControl w:val="0"/>
+              <w:rPr>
+                <w:rFonts w:hint="default" w:ascii="Montserrat" w:hAnsi="Montserrat" w:eastAsia="Montserrat" w:cs="Montserrat"/>
+                <w:sz w:val="20"/>
+                <w:szCs w:val="20"/>
+                <w:lang w:val="fr-FR"/>
+              </w:rPr>
+            </w:pPr>
+            <w:r>
+              <w:rPr>
+                <w:rFonts w:hint="default" w:ascii="Montserrat" w:hAnsi="Montserrat" w:eastAsia="Montserrat" w:cs="Montserrat"/>
+                <w:sz w:val="20"/>
+                <w:szCs w:val="20"/>
+                <w:lang w:val="fr-FR"/>
+              </w:rPr>
+              <w:t>En consultant la modale</w:t>
             </w:r>
           </w:p>
         </w:tc>
@@ -3253,14 +3284,14 @@
                 <w:color w:val="FFFFFF"/>
                 <w:rtl w:val="0"/>
               </w:rPr>
-              <w:t>Given</w:t>
-            </w:r>
-          </w:p>
-        </w:tc>
-        <w:tc>
-          <w:tcPr>
-            <w:tcBorders>
-              <w:top w:val="single" w:color="FFFFFF" w:sz="6" w:space="0"/>
+              <w:t>When</w:t>
+            </w:r>
+          </w:p>
+        </w:tc>
+        <w:tc>
+          <w:tcPr>
+            <w:tcBorders>
+              <w:top w:val="single" w:color="1155CC" w:sz="6" w:space="0"/>
               <w:left w:val="single" w:color="FFFFFF" w:sz="6" w:space="0"/>
               <w:bottom w:val="single" w:color="1155CC" w:sz="6" w:space="0"/>
               <w:right w:val="single" w:color="FFFFFF" w:sz="6" w:space="0"/>
@@ -3279,15 +3310,19 @@
               <w:widowControl w:val="0"/>
               <w:rPr>
                 <w:rFonts w:hint="default" w:ascii="Montserrat" w:hAnsi="Montserrat" w:eastAsia="Montserrat" w:cs="Montserrat"/>
-                <w:lang w:val="fr-FR"/>
-              </w:rPr>
-            </w:pPr>
-            <w:r>
-              <w:rPr>
-                <w:rFonts w:hint="default" w:ascii="Montserrat" w:hAnsi="Montserrat" w:eastAsia="Montserrat" w:cs="Montserrat"/>
-                <w:lang w:val="fr-FR"/>
-              </w:rPr>
-              <w:t>En remplissant le formulaire de contact</w:t>
+                <w:sz w:val="20"/>
+                <w:szCs w:val="20"/>
+                <w:lang w:val="fr-FR"/>
+              </w:rPr>
+            </w:pPr>
+            <w:r>
+              <w:rPr>
+                <w:rFonts w:hint="default" w:ascii="Montserrat" w:hAnsi="Montserrat" w:eastAsia="Montserrat" w:cs="Montserrat"/>
+                <w:sz w:val="20"/>
+                <w:szCs w:val="20"/>
+                <w:lang w:val="fr-FR"/>
+              </w:rPr>
+              <w:t>Lorsque je clique sur la croix</w:t>
             </w:r>
           </w:p>
         </w:tc>
@@ -3346,7 +3381,7 @@
                 <w:color w:val="FFFFFF"/>
                 <w:rtl w:val="0"/>
               </w:rPr>
-              <w:t>When</w:t>
+              <w:t>Then</w:t>
             </w:r>
           </w:p>
         </w:tc>
@@ -3355,36 +3390,36 @@
             <w:tcBorders>
               <w:top w:val="single" w:color="1155CC" w:sz="6" w:space="0"/>
               <w:left w:val="single" w:color="FFFFFF" w:sz="6" w:space="0"/>
-              <w:bottom w:val="single" w:color="1155CC" w:sz="6" w:space="0"/>
+              <w:bottom w:val="single" w:color="FFFFFF" w:sz="6" w:space="0"/>
               <w:right w:val="single" w:color="FFFFFF" w:sz="6" w:space="0"/>
             </w:tcBorders>
             <w:shd w:val="clear" w:color="auto" w:fill="auto"/>
             <w:tcMar>
               <w:top w:w="40" w:type="dxa"/>
-              <w:left w:w="0" w:type="dxa"/>
-              <w:bottom w:w="40" w:type="dxa"/>
-              <w:right w:w="0" w:type="dxa"/>
-            </w:tcMar>
-            <w:vAlign w:val="center"/>
-          </w:tcPr>
-          <w:p>
-            <w:pPr>
-              <w:widowControl w:val="0"/>
-              <w:rPr>
-                <w:rFonts w:hint="default" w:ascii="Montserrat" w:hAnsi="Montserrat" w:eastAsia="Montserrat" w:cs="Montserrat"/>
-                <w:sz w:val="20"/>
-                <w:szCs w:val="20"/>
-                <w:lang w:val="fr-FR"/>
-              </w:rPr>
-            </w:pPr>
-            <w:r>
-              <w:rPr>
-                <w:rFonts w:hint="default" w:ascii="Montserrat" w:hAnsi="Montserrat" w:eastAsia="Montserrat" w:cs="Montserrat"/>
-                <w:sz w:val="20"/>
-                <w:szCs w:val="20"/>
-                <w:lang w:val="fr-FR"/>
-              </w:rPr>
-              <w:t>Lorsque j’oublie de renseigner un champs</w:t>
+              <w:left w:w="40" w:type="dxa"/>
+              <w:bottom w:w="40" w:type="dxa"/>
+              <w:right w:w="40" w:type="dxa"/>
+            </w:tcMar>
+            <w:vAlign w:val="center"/>
+          </w:tcPr>
+          <w:p>
+            <w:pPr>
+              <w:widowControl w:val="0"/>
+              <w:rPr>
+                <w:rFonts w:hint="default" w:ascii="Montserrat" w:hAnsi="Montserrat" w:eastAsia="Montserrat" w:cs="Montserrat"/>
+                <w:sz w:val="20"/>
+                <w:szCs w:val="20"/>
+                <w:lang w:val="fr-FR"/>
+              </w:rPr>
+            </w:pPr>
+            <w:r>
+              <w:rPr>
+                <w:rFonts w:hint="default" w:ascii="Montserrat" w:hAnsi="Montserrat" w:eastAsia="Montserrat" w:cs="Montserrat"/>
+                <w:sz w:val="20"/>
+                <w:szCs w:val="20"/>
+                <w:lang w:val="fr-FR"/>
+              </w:rPr>
+              <w:t>La modale se ferme</w:t>
             </w:r>
           </w:p>
         </w:tc>
@@ -3432,19 +3467,11 @@
               <w:jc w:val="center"/>
               <w:rPr>
                 <w:rFonts w:ascii="Montserrat" w:hAnsi="Montserrat" w:eastAsia="Montserrat" w:cs="Montserrat"/>
-                <w:sz w:val="20"/>
-                <w:szCs w:val="20"/>
-              </w:rPr>
-            </w:pPr>
-            <w:r>
-              <w:rPr>
-                <w:rFonts w:ascii="Montserrat" w:hAnsi="Montserrat" w:eastAsia="Montserrat" w:cs="Montserrat"/>
                 <w:b/>
                 <w:color w:val="FFFFFF"/>
                 <w:rtl w:val="0"/>
               </w:rPr>
-              <w:t>Then</w:t>
-            </w:r>
+            </w:pPr>
           </w:p>
         </w:tc>
         <w:tc>
@@ -3458,31 +3485,20 @@
             <w:shd w:val="clear" w:color="auto" w:fill="auto"/>
             <w:tcMar>
               <w:top w:w="40" w:type="dxa"/>
-              <w:left w:w="0" w:type="dxa"/>
-              <w:bottom w:w="40" w:type="dxa"/>
-              <w:right w:w="0" w:type="dxa"/>
-            </w:tcMar>
-            <w:vAlign w:val="center"/>
-          </w:tcPr>
-          <w:p>
-            <w:pPr>
-              <w:widowControl w:val="0"/>
-              <w:rPr>
-                <w:rFonts w:hint="default" w:ascii="Montserrat" w:hAnsi="Montserrat" w:eastAsia="Montserrat" w:cs="Montserrat"/>
-                <w:sz w:val="20"/>
-                <w:szCs w:val="20"/>
-                <w:lang w:val="fr-FR"/>
-              </w:rPr>
-            </w:pPr>
-            <w:r>
-              <w:rPr>
-                <w:rFonts w:hint="default" w:ascii="Montserrat" w:hAnsi="Montserrat" w:eastAsia="Montserrat" w:cs="Montserrat"/>
-                <w:sz w:val="20"/>
-                <w:szCs w:val="20"/>
-                <w:lang w:val="fr-FR"/>
-              </w:rPr>
-              <w:t>Un message d’erreur apparait</w:t>
-            </w:r>
+              <w:left w:w="40" w:type="dxa"/>
+              <w:bottom w:w="40" w:type="dxa"/>
+              <w:right w:w="40" w:type="dxa"/>
+            </w:tcMar>
+            <w:vAlign w:val="center"/>
+          </w:tcPr>
+          <w:p>
+            <w:pPr>
+              <w:widowControl w:val="0"/>
+              <w:rPr>
+                <w:rFonts w:hint="default" w:ascii="Montserrat" w:hAnsi="Montserrat" w:eastAsia="Montserrat" w:cs="Montserrat"/>
+                <w:lang w:val="fr-FR"/>
+              </w:rPr>
+            </w:pPr>
           </w:p>
         </w:tc>
       </w:tr>
@@ -3533,16 +3549,6 @@
               </w:rPr>
             </w:pPr>
           </w:p>
-          <w:p>
-            <w:pPr>
-              <w:widowControl w:val="0"/>
-              <w:rPr>
-                <w:rFonts w:ascii="Montserrat" w:hAnsi="Montserrat" w:eastAsia="Montserrat" w:cs="Montserrat"/>
-                <w:sz w:val="20"/>
-                <w:szCs w:val="20"/>
-              </w:rPr>
-            </w:pPr>
-          </w:p>
         </w:tc>
         <w:tc>
           <w:tcPr>
@@ -3616,9 +3622,10 @@
               <w:widowControl w:val="0"/>
               <w:jc w:val="center"/>
               <w:rPr>
-                <w:rFonts w:ascii="Montserrat" w:hAnsi="Montserrat" w:eastAsia="Montserrat" w:cs="Montserrat"/>
-                <w:sz w:val="20"/>
-                <w:szCs w:val="20"/>
+                <w:rFonts w:hint="default" w:ascii="Montserrat" w:hAnsi="Montserrat" w:eastAsia="Montserrat" w:cs="Montserrat"/>
+                <w:sz w:val="20"/>
+                <w:szCs w:val="20"/>
+                <w:lang w:val="fr-FR"/>
               </w:rPr>
             </w:pPr>
             <w:r>
@@ -3628,7 +3635,17 @@
                 <w:color w:val="FFFFFF"/>
                 <w:rtl w:val="0"/>
               </w:rPr>
-              <w:t>Scénario 10</w:t>
+              <w:t xml:space="preserve">Scénario </w:t>
+            </w:r>
+            <w:r>
+              <w:rPr>
+                <w:rFonts w:hint="default" w:ascii="Montserrat" w:hAnsi="Montserrat" w:eastAsia="Montserrat" w:cs="Montserrat"/>
+                <w:b/>
+                <w:color w:val="FFFFFF"/>
+                <w:rtl w:val="0"/>
+                <w:lang w:val="fr-FR"/>
+              </w:rPr>
+              <w:t>10</w:t>
             </w:r>
           </w:p>
         </w:tc>
@@ -3702,26 +3719,26 @@
             <w:shd w:val="clear" w:color="auto" w:fill="auto"/>
             <w:tcMar>
               <w:top w:w="40" w:type="dxa"/>
-              <w:left w:w="40" w:type="dxa"/>
-              <w:bottom w:w="40" w:type="dxa"/>
-              <w:right w:w="40" w:type="dxa"/>
-            </w:tcMar>
-            <w:vAlign w:val="center"/>
-          </w:tcPr>
-          <w:p>
-            <w:pPr>
-              <w:widowControl w:val="0"/>
-              <w:rPr>
-                <w:rFonts w:hint="default" w:ascii="Montserrat" w:hAnsi="Montserrat" w:eastAsia="Montserrat" w:cs="Montserrat"/>
-                <w:lang w:val="fr-FR"/>
-              </w:rPr>
-            </w:pPr>
-            <w:r>
-              <w:rPr>
-                <w:rFonts w:hint="default" w:ascii="Montserrat" w:hAnsi="Montserrat" w:eastAsia="Montserrat" w:cs="Montserrat"/>
-                <w:lang w:val="fr-FR"/>
-              </w:rPr>
-              <w:t>En envoyant le formulaire de contact</w:t>
+              <w:left w:w="0" w:type="dxa"/>
+              <w:bottom w:w="40" w:type="dxa"/>
+              <w:right w:w="0" w:type="dxa"/>
+            </w:tcMar>
+            <w:vAlign w:val="center"/>
+          </w:tcPr>
+          <w:p>
+            <w:pPr>
+              <w:widowControl w:val="0"/>
+              <w:rPr>
+                <w:rFonts w:hint="default" w:ascii="Montserrat" w:hAnsi="Montserrat" w:eastAsia="Montserrat" w:cs="Montserrat"/>
+                <w:lang w:val="fr-FR"/>
+              </w:rPr>
+            </w:pPr>
+            <w:r>
+              <w:rPr>
+                <w:rFonts w:hint="default" w:ascii="Montserrat" w:hAnsi="Montserrat" w:eastAsia="Montserrat" w:cs="Montserrat"/>
+                <w:lang w:val="fr-FR"/>
+              </w:rPr>
+              <w:t>En remplissant le formulaire de contact</w:t>
             </w:r>
           </w:p>
         </w:tc>
@@ -3818,10 +3835,8 @@
                 <w:szCs w:val="20"/>
                 <w:lang w:val="fr-FR"/>
               </w:rPr>
-              <w:t>Lorsque je clique sur envoyer</w:t>
-            </w:r>
-            <w:bookmarkStart w:id="0" w:name="_GoBack"/>
-            <w:bookmarkEnd w:id="0"/>
+              <w:t>Lorsque j’oublie de renseigner un champs</w:t>
+            </w:r>
           </w:p>
         </w:tc>
       </w:tr>
@@ -3894,30 +3909,30 @@
             <w:shd w:val="clear" w:color="auto" w:fill="auto"/>
             <w:tcMar>
               <w:top w:w="40" w:type="dxa"/>
-              <w:left w:w="40" w:type="dxa"/>
-              <w:bottom w:w="40" w:type="dxa"/>
-              <w:right w:w="40" w:type="dxa"/>
-            </w:tcMar>
-            <w:vAlign w:val="center"/>
-          </w:tcPr>
-          <w:p>
-            <w:pPr>
-              <w:widowControl w:val="0"/>
-              <w:rPr>
-                <w:rFonts w:hint="default" w:ascii="Montserrat" w:hAnsi="Montserrat" w:eastAsia="Montserrat" w:cs="Montserrat"/>
-                <w:sz w:val="20"/>
-                <w:szCs w:val="20"/>
-                <w:lang w:val="fr-FR"/>
-              </w:rPr>
-            </w:pPr>
-            <w:r>
-              <w:rPr>
-                <w:rFonts w:hint="default" w:ascii="Montserrat" w:hAnsi="Montserrat" w:eastAsia="Montserrat" w:cs="Montserrat"/>
-                <w:sz w:val="20"/>
-                <w:szCs w:val="20"/>
-                <w:lang w:val="fr-FR"/>
-              </w:rPr>
-              <w:t>Un message de confirmation apparait</w:t>
+              <w:left w:w="0" w:type="dxa"/>
+              <w:bottom w:w="40" w:type="dxa"/>
+              <w:right w:w="0" w:type="dxa"/>
+            </w:tcMar>
+            <w:vAlign w:val="center"/>
+          </w:tcPr>
+          <w:p>
+            <w:pPr>
+              <w:widowControl w:val="0"/>
+              <w:rPr>
+                <w:rFonts w:hint="default" w:ascii="Montserrat" w:hAnsi="Montserrat" w:eastAsia="Montserrat" w:cs="Montserrat"/>
+                <w:sz w:val="20"/>
+                <w:szCs w:val="20"/>
+                <w:lang w:val="fr-FR"/>
+              </w:rPr>
+            </w:pPr>
+            <w:r>
+              <w:rPr>
+                <w:rFonts w:hint="default" w:ascii="Montserrat" w:hAnsi="Montserrat" w:eastAsia="Montserrat" w:cs="Montserrat"/>
+                <w:sz w:val="20"/>
+                <w:szCs w:val="20"/>
+                <w:lang w:val="fr-FR"/>
+              </w:rPr>
+              <w:t>Un message d’erreur apparait</w:t>
             </w:r>
           </w:p>
         </w:tc>
@@ -3969,6 +3984,16 @@
               </w:rPr>
             </w:pPr>
           </w:p>
+          <w:p>
+            <w:pPr>
+              <w:widowControl w:val="0"/>
+              <w:rPr>
+                <w:rFonts w:ascii="Montserrat" w:hAnsi="Montserrat" w:eastAsia="Montserrat" w:cs="Montserrat"/>
+                <w:sz w:val="20"/>
+                <w:szCs w:val="20"/>
+              </w:rPr>
+            </w:pPr>
+          </w:p>
         </w:tc>
         <w:tc>
           <w:tcPr>
@@ -4042,9 +4067,10 @@
               <w:widowControl w:val="0"/>
               <w:jc w:val="center"/>
               <w:rPr>
-                <w:rFonts w:ascii="Montserrat" w:hAnsi="Montserrat" w:eastAsia="Montserrat" w:cs="Montserrat"/>
-                <w:sz w:val="20"/>
-                <w:szCs w:val="20"/>
+                <w:rFonts w:hint="default" w:ascii="Montserrat" w:hAnsi="Montserrat" w:eastAsia="Montserrat" w:cs="Montserrat"/>
+                <w:sz w:val="20"/>
+                <w:szCs w:val="20"/>
+                <w:lang w:val="fr-FR"/>
               </w:rPr>
             </w:pPr>
             <w:r>
@@ -4054,7 +4080,17 @@
                 <w:color w:val="FFFFFF"/>
                 <w:rtl w:val="0"/>
               </w:rPr>
-              <w:t>Scénario 11</w:t>
+              <w:t>Scénario 1</w:t>
+            </w:r>
+            <w:r>
+              <w:rPr>
+                <w:rFonts w:hint="default" w:ascii="Montserrat" w:hAnsi="Montserrat" w:eastAsia="Montserrat" w:cs="Montserrat"/>
+                <w:b/>
+                <w:color w:val="FFFFFF"/>
+                <w:rtl w:val="0"/>
+                <w:lang w:val="fr-FR"/>
+              </w:rPr>
+              <w:t>1</w:t>
             </w:r>
           </w:p>
         </w:tc>
@@ -4138,11 +4174,17 @@
             <w:pPr>
               <w:widowControl w:val="0"/>
               <w:rPr>
-                <w:rFonts w:ascii="Montserrat" w:hAnsi="Montserrat" w:eastAsia="Montserrat" w:cs="Montserrat"/>
-                <w:sz w:val="20"/>
-                <w:szCs w:val="20"/>
-              </w:rPr>
-            </w:pPr>
+                <w:rFonts w:hint="default" w:ascii="Montserrat" w:hAnsi="Montserrat" w:eastAsia="Montserrat" w:cs="Montserrat"/>
+                <w:lang w:val="fr-FR"/>
+              </w:rPr>
+            </w:pPr>
+            <w:r>
+              <w:rPr>
+                <w:rFonts w:hint="default" w:ascii="Montserrat" w:hAnsi="Montserrat" w:eastAsia="Montserrat" w:cs="Montserrat"/>
+                <w:lang w:val="fr-FR"/>
+              </w:rPr>
+              <w:t>En envoyant le formulaire de contact</w:t>
+            </w:r>
           </w:p>
         </w:tc>
       </w:tr>
@@ -4225,11 +4267,21 @@
             <w:pPr>
               <w:widowControl w:val="0"/>
               <w:rPr>
-                <w:rFonts w:ascii="Montserrat" w:hAnsi="Montserrat" w:eastAsia="Montserrat" w:cs="Montserrat"/>
-                <w:sz w:val="20"/>
-                <w:szCs w:val="20"/>
-              </w:rPr>
-            </w:pPr>
+                <w:rFonts w:hint="default" w:ascii="Montserrat" w:hAnsi="Montserrat" w:eastAsia="Montserrat" w:cs="Montserrat"/>
+                <w:sz w:val="20"/>
+                <w:szCs w:val="20"/>
+                <w:lang w:val="fr-FR"/>
+              </w:rPr>
+            </w:pPr>
+            <w:r>
+              <w:rPr>
+                <w:rFonts w:hint="default" w:ascii="Montserrat" w:hAnsi="Montserrat" w:eastAsia="Montserrat" w:cs="Montserrat"/>
+                <w:sz w:val="20"/>
+                <w:szCs w:val="20"/>
+                <w:lang w:val="fr-FR"/>
+              </w:rPr>
+              <w:t>Lorsque je clique sur envoyer</w:t>
+            </w:r>
           </w:p>
         </w:tc>
       </w:tr>
@@ -4312,6 +4364,425 @@
             <w:pPr>
               <w:widowControl w:val="0"/>
               <w:rPr>
+                <w:rFonts w:hint="default" w:ascii="Montserrat" w:hAnsi="Montserrat" w:eastAsia="Montserrat" w:cs="Montserrat"/>
+                <w:sz w:val="20"/>
+                <w:szCs w:val="20"/>
+                <w:lang w:val="fr-FR"/>
+              </w:rPr>
+            </w:pPr>
+            <w:r>
+              <w:rPr>
+                <w:rFonts w:hint="default" w:ascii="Montserrat" w:hAnsi="Montserrat" w:eastAsia="Montserrat" w:cs="Montserrat"/>
+                <w:sz w:val="20"/>
+                <w:szCs w:val="20"/>
+                <w:lang w:val="fr-FR"/>
+              </w:rPr>
+              <w:t>Un message de confirmation apparait</w:t>
+            </w:r>
+          </w:p>
+        </w:tc>
+      </w:tr>
+      <w:tr>
+        <w:tblPrEx>
+          <w:tblBorders>
+            <w:top w:val="none" w:color="000000" w:sz="0" w:space="0"/>
+            <w:left w:val="none" w:color="000000" w:sz="0" w:space="0"/>
+            <w:bottom w:val="none" w:color="000000" w:sz="0" w:space="0"/>
+            <w:right w:val="none" w:color="000000" w:sz="0" w:space="0"/>
+            <w:insideH w:val="none" w:color="000000" w:sz="0" w:space="0"/>
+            <w:insideV w:val="none" w:color="000000" w:sz="0" w:space="0"/>
+          </w:tblBorders>
+          <w:tblCellMar>
+            <w:top w:w="100" w:type="dxa"/>
+            <w:left w:w="100" w:type="dxa"/>
+            <w:bottom w:w="100" w:type="dxa"/>
+            <w:right w:w="100" w:type="dxa"/>
+          </w:tblCellMar>
+        </w:tblPrEx>
+        <w:trPr>
+          <w:trHeight w:val="315" w:hRule="atLeast"/>
+        </w:trPr>
+        <w:tc>
+          <w:tcPr>
+            <w:tcBorders>
+              <w:top w:val="single" w:color="FFFFFF" w:sz="6" w:space="0"/>
+              <w:left w:val="single" w:color="FFFFFF" w:sz="6" w:space="0"/>
+              <w:bottom w:val="single" w:color="FFFFFF" w:sz="6" w:space="0"/>
+              <w:right w:val="single" w:color="FFFFFF" w:sz="6" w:space="0"/>
+            </w:tcBorders>
+            <w:shd w:val="clear" w:color="auto" w:fill="auto"/>
+            <w:tcMar>
+              <w:top w:w="40" w:type="dxa"/>
+              <w:left w:w="40" w:type="dxa"/>
+              <w:bottom w:w="40" w:type="dxa"/>
+              <w:right w:w="40" w:type="dxa"/>
+            </w:tcMar>
+            <w:vAlign w:val="center"/>
+          </w:tcPr>
+          <w:p>
+            <w:pPr>
+              <w:widowControl w:val="0"/>
+              <w:rPr>
+                <w:rFonts w:ascii="Montserrat" w:hAnsi="Montserrat" w:eastAsia="Montserrat" w:cs="Montserrat"/>
+                <w:sz w:val="20"/>
+                <w:szCs w:val="20"/>
+              </w:rPr>
+            </w:pPr>
+          </w:p>
+        </w:tc>
+        <w:tc>
+          <w:tcPr>
+            <w:tcBorders>
+              <w:top w:val="single" w:color="FFFFFF" w:sz="6" w:space="0"/>
+              <w:left w:val="single" w:color="FFFFFF" w:sz="6" w:space="0"/>
+              <w:bottom w:val="single" w:color="FFFFFF" w:sz="6" w:space="0"/>
+              <w:right w:val="single" w:color="FFFFFF" w:sz="6" w:space="0"/>
+            </w:tcBorders>
+            <w:shd w:val="clear" w:color="auto" w:fill="auto"/>
+            <w:tcMar>
+              <w:top w:w="40" w:type="dxa"/>
+              <w:left w:w="40" w:type="dxa"/>
+              <w:bottom w:w="40" w:type="dxa"/>
+              <w:right w:w="40" w:type="dxa"/>
+            </w:tcMar>
+            <w:vAlign w:val="center"/>
+          </w:tcPr>
+          <w:p>
+            <w:pPr>
+              <w:widowControl w:val="0"/>
+              <w:rPr>
+                <w:rFonts w:ascii="Montserrat" w:hAnsi="Montserrat" w:eastAsia="Montserrat" w:cs="Montserrat"/>
+                <w:sz w:val="20"/>
+                <w:szCs w:val="20"/>
+              </w:rPr>
+            </w:pPr>
+          </w:p>
+        </w:tc>
+      </w:tr>
+      <w:tr>
+        <w:tblPrEx>
+          <w:tblBorders>
+            <w:top w:val="none" w:color="000000" w:sz="0" w:space="0"/>
+            <w:left w:val="none" w:color="000000" w:sz="0" w:space="0"/>
+            <w:bottom w:val="none" w:color="000000" w:sz="0" w:space="0"/>
+            <w:right w:val="none" w:color="000000" w:sz="0" w:space="0"/>
+            <w:insideH w:val="none" w:color="000000" w:sz="0" w:space="0"/>
+            <w:insideV w:val="none" w:color="000000" w:sz="0" w:space="0"/>
+          </w:tblBorders>
+          <w:tblCellMar>
+            <w:top w:w="100" w:type="dxa"/>
+            <w:left w:w="100" w:type="dxa"/>
+            <w:bottom w:w="100" w:type="dxa"/>
+            <w:right w:w="100" w:type="dxa"/>
+          </w:tblCellMar>
+        </w:tblPrEx>
+        <w:trPr>
+          <w:trHeight w:val="315" w:hRule="atLeast"/>
+        </w:trPr>
+        <w:tc>
+          <w:tcPr>
+            <w:gridSpan w:val="2"/>
+            <w:tcBorders>
+              <w:top w:val="single" w:color="FFFFFF" w:sz="6" w:space="0"/>
+              <w:left w:val="single" w:color="FFFFFF" w:sz="6" w:space="0"/>
+              <w:bottom w:val="single" w:color="FFFFFF" w:sz="6" w:space="0"/>
+              <w:right w:val="single" w:color="FFFFFF" w:sz="6" w:space="0"/>
+            </w:tcBorders>
+            <w:shd w:val="clear" w:color="auto" w:fill="3300FF"/>
+            <w:tcMar>
+              <w:top w:w="40" w:type="dxa"/>
+              <w:left w:w="40" w:type="dxa"/>
+              <w:bottom w:w="40" w:type="dxa"/>
+              <w:right w:w="40" w:type="dxa"/>
+            </w:tcMar>
+            <w:vAlign w:val="center"/>
+          </w:tcPr>
+          <w:p>
+            <w:pPr>
+              <w:widowControl w:val="0"/>
+              <w:jc w:val="center"/>
+              <w:rPr>
+                <w:rFonts w:hint="default" w:ascii="Montserrat" w:hAnsi="Montserrat" w:eastAsia="Montserrat" w:cs="Montserrat"/>
+                <w:sz w:val="20"/>
+                <w:szCs w:val="20"/>
+                <w:lang w:val="fr-FR"/>
+              </w:rPr>
+            </w:pPr>
+            <w:r>
+              <w:rPr>
+                <w:rFonts w:ascii="Montserrat" w:hAnsi="Montserrat" w:eastAsia="Montserrat" w:cs="Montserrat"/>
+                <w:b/>
+                <w:color w:val="FFFFFF"/>
+                <w:rtl w:val="0"/>
+              </w:rPr>
+              <w:t>Scénario 1</w:t>
+            </w:r>
+            <w:r>
+              <w:rPr>
+                <w:rFonts w:hint="default" w:ascii="Montserrat" w:hAnsi="Montserrat" w:eastAsia="Montserrat" w:cs="Montserrat"/>
+                <w:b/>
+                <w:color w:val="FFFFFF"/>
+                <w:rtl w:val="0"/>
+                <w:lang w:val="fr-FR"/>
+              </w:rPr>
+              <w:t>2</w:t>
+            </w:r>
+          </w:p>
+        </w:tc>
+      </w:tr>
+      <w:tr>
+        <w:tblPrEx>
+          <w:tblBorders>
+            <w:top w:val="none" w:color="000000" w:sz="0" w:space="0"/>
+            <w:left w:val="none" w:color="000000" w:sz="0" w:space="0"/>
+            <w:bottom w:val="none" w:color="000000" w:sz="0" w:space="0"/>
+            <w:right w:val="none" w:color="000000" w:sz="0" w:space="0"/>
+            <w:insideH w:val="none" w:color="000000" w:sz="0" w:space="0"/>
+            <w:insideV w:val="none" w:color="000000" w:sz="0" w:space="0"/>
+          </w:tblBorders>
+          <w:tblCellMar>
+            <w:top w:w="100" w:type="dxa"/>
+            <w:left w:w="100" w:type="dxa"/>
+            <w:bottom w:w="100" w:type="dxa"/>
+            <w:right w:w="100" w:type="dxa"/>
+          </w:tblCellMar>
+        </w:tblPrEx>
+        <w:trPr>
+          <w:trHeight w:val="315" w:hRule="atLeast"/>
+        </w:trPr>
+        <w:tc>
+          <w:tcPr>
+            <w:tcBorders>
+              <w:top w:val="single" w:color="FFFFFF" w:sz="6" w:space="0"/>
+              <w:left w:val="single" w:color="FFFFFF" w:sz="6" w:space="0"/>
+              <w:bottom w:val="single" w:color="FFFFFF" w:sz="6" w:space="0"/>
+              <w:right w:val="single" w:color="FFFFFF" w:sz="6" w:space="0"/>
+            </w:tcBorders>
+            <w:shd w:val="clear" w:color="auto" w:fill="3300FF"/>
+            <w:tcMar>
+              <w:top w:w="40" w:type="dxa"/>
+              <w:left w:w="40" w:type="dxa"/>
+              <w:bottom w:w="40" w:type="dxa"/>
+              <w:right w:w="40" w:type="dxa"/>
+            </w:tcMar>
+            <w:vAlign w:val="center"/>
+          </w:tcPr>
+          <w:p>
+            <w:pPr>
+              <w:widowControl w:val="0"/>
+              <w:jc w:val="center"/>
+              <w:rPr>
+                <w:rFonts w:ascii="Montserrat" w:hAnsi="Montserrat" w:eastAsia="Montserrat" w:cs="Montserrat"/>
+                <w:sz w:val="20"/>
+                <w:szCs w:val="20"/>
+              </w:rPr>
+            </w:pPr>
+            <w:r>
+              <w:rPr>
+                <w:rFonts w:ascii="Montserrat" w:hAnsi="Montserrat" w:eastAsia="Montserrat" w:cs="Montserrat"/>
+                <w:b/>
+                <w:color w:val="FFFFFF"/>
+                <w:rtl w:val="0"/>
+              </w:rPr>
+              <w:t>Given</w:t>
+            </w:r>
+          </w:p>
+        </w:tc>
+        <w:tc>
+          <w:tcPr>
+            <w:tcBorders>
+              <w:top w:val="single" w:color="FFFFFF" w:sz="6" w:space="0"/>
+              <w:left w:val="single" w:color="FFFFFF" w:sz="6" w:space="0"/>
+              <w:bottom w:val="single" w:color="1155CC" w:sz="6" w:space="0"/>
+              <w:right w:val="single" w:color="FFFFFF" w:sz="6" w:space="0"/>
+            </w:tcBorders>
+            <w:shd w:val="clear" w:color="auto" w:fill="auto"/>
+            <w:tcMar>
+              <w:top w:w="40" w:type="dxa"/>
+              <w:left w:w="40" w:type="dxa"/>
+              <w:bottom w:w="40" w:type="dxa"/>
+              <w:right w:w="40" w:type="dxa"/>
+            </w:tcMar>
+            <w:vAlign w:val="center"/>
+          </w:tcPr>
+          <w:p>
+            <w:pPr>
+              <w:widowControl w:val="0"/>
+              <w:rPr>
+                <w:rFonts w:ascii="Montserrat" w:hAnsi="Montserrat" w:eastAsia="Montserrat" w:cs="Montserrat"/>
+                <w:sz w:val="20"/>
+                <w:szCs w:val="20"/>
+              </w:rPr>
+            </w:pPr>
+          </w:p>
+        </w:tc>
+      </w:tr>
+      <w:tr>
+        <w:tblPrEx>
+          <w:tblBorders>
+            <w:top w:val="none" w:color="000000" w:sz="0" w:space="0"/>
+            <w:left w:val="none" w:color="000000" w:sz="0" w:space="0"/>
+            <w:bottom w:val="none" w:color="000000" w:sz="0" w:space="0"/>
+            <w:right w:val="none" w:color="000000" w:sz="0" w:space="0"/>
+            <w:insideH w:val="none" w:color="000000" w:sz="0" w:space="0"/>
+            <w:insideV w:val="none" w:color="000000" w:sz="0" w:space="0"/>
+          </w:tblBorders>
+          <w:tblCellMar>
+            <w:top w:w="100" w:type="dxa"/>
+            <w:left w:w="100" w:type="dxa"/>
+            <w:bottom w:w="100" w:type="dxa"/>
+            <w:right w:w="100" w:type="dxa"/>
+          </w:tblCellMar>
+        </w:tblPrEx>
+        <w:trPr>
+          <w:trHeight w:val="315" w:hRule="atLeast"/>
+        </w:trPr>
+        <w:tc>
+          <w:tcPr>
+            <w:tcBorders>
+              <w:top w:val="single" w:color="FFFFFF" w:sz="6" w:space="0"/>
+              <w:left w:val="single" w:color="FFFFFF" w:sz="6" w:space="0"/>
+              <w:bottom w:val="single" w:color="FFFFFF" w:sz="6" w:space="0"/>
+              <w:right w:val="single" w:color="FFFFFF" w:sz="6" w:space="0"/>
+            </w:tcBorders>
+            <w:shd w:val="clear" w:color="auto" w:fill="3300FF"/>
+            <w:tcMar>
+              <w:top w:w="40" w:type="dxa"/>
+              <w:left w:w="40" w:type="dxa"/>
+              <w:bottom w:w="40" w:type="dxa"/>
+              <w:right w:w="40" w:type="dxa"/>
+            </w:tcMar>
+            <w:vAlign w:val="center"/>
+          </w:tcPr>
+          <w:p>
+            <w:pPr>
+              <w:widowControl w:val="0"/>
+              <w:jc w:val="center"/>
+              <w:rPr>
+                <w:rFonts w:ascii="Montserrat" w:hAnsi="Montserrat" w:eastAsia="Montserrat" w:cs="Montserrat"/>
+                <w:sz w:val="20"/>
+                <w:szCs w:val="20"/>
+              </w:rPr>
+            </w:pPr>
+            <w:r>
+              <w:rPr>
+                <w:rFonts w:ascii="Montserrat" w:hAnsi="Montserrat" w:eastAsia="Montserrat" w:cs="Montserrat"/>
+                <w:b/>
+                <w:color w:val="FFFFFF"/>
+                <w:rtl w:val="0"/>
+              </w:rPr>
+              <w:t>When</w:t>
+            </w:r>
+          </w:p>
+        </w:tc>
+        <w:tc>
+          <w:tcPr>
+            <w:tcBorders>
+              <w:top w:val="single" w:color="1155CC" w:sz="6" w:space="0"/>
+              <w:left w:val="single" w:color="FFFFFF" w:sz="6" w:space="0"/>
+              <w:bottom w:val="single" w:color="1155CC" w:sz="6" w:space="0"/>
+              <w:right w:val="single" w:color="FFFFFF" w:sz="6" w:space="0"/>
+            </w:tcBorders>
+            <w:shd w:val="clear" w:color="auto" w:fill="auto"/>
+            <w:tcMar>
+              <w:top w:w="40" w:type="dxa"/>
+              <w:left w:w="0" w:type="dxa"/>
+              <w:bottom w:w="40" w:type="dxa"/>
+              <w:right w:w="0" w:type="dxa"/>
+            </w:tcMar>
+            <w:vAlign w:val="center"/>
+          </w:tcPr>
+          <w:p>
+            <w:pPr>
+              <w:widowControl w:val="0"/>
+              <w:rPr>
+                <w:rFonts w:ascii="Montserrat" w:hAnsi="Montserrat" w:eastAsia="Montserrat" w:cs="Montserrat"/>
+                <w:sz w:val="20"/>
+                <w:szCs w:val="20"/>
+              </w:rPr>
+            </w:pPr>
+          </w:p>
+        </w:tc>
+      </w:tr>
+      <w:tr>
+        <w:tblPrEx>
+          <w:tblBorders>
+            <w:top w:val="none" w:color="000000" w:sz="0" w:space="0"/>
+            <w:left w:val="none" w:color="000000" w:sz="0" w:space="0"/>
+            <w:bottom w:val="none" w:color="000000" w:sz="0" w:space="0"/>
+            <w:right w:val="none" w:color="000000" w:sz="0" w:space="0"/>
+            <w:insideH w:val="none" w:color="000000" w:sz="0" w:space="0"/>
+            <w:insideV w:val="none" w:color="000000" w:sz="0" w:space="0"/>
+          </w:tblBorders>
+          <w:tblCellMar>
+            <w:top w:w="100" w:type="dxa"/>
+            <w:left w:w="100" w:type="dxa"/>
+            <w:bottom w:w="100" w:type="dxa"/>
+            <w:right w:w="100" w:type="dxa"/>
+          </w:tblCellMar>
+        </w:tblPrEx>
+        <w:trPr>
+          <w:trHeight w:val="315" w:hRule="atLeast"/>
+        </w:trPr>
+        <w:tc>
+          <w:tcPr>
+            <w:tcBorders>
+              <w:top w:val="single" w:color="FFFFFF" w:sz="6" w:space="0"/>
+              <w:left w:val="single" w:color="FFFFFF" w:sz="6" w:space="0"/>
+              <w:bottom w:val="single" w:color="FFFFFF" w:sz="6" w:space="0"/>
+              <w:right w:val="single" w:color="FFFFFF" w:sz="6" w:space="0"/>
+            </w:tcBorders>
+            <w:shd w:val="clear" w:color="auto" w:fill="3300FF"/>
+            <w:tcMar>
+              <w:top w:w="40" w:type="dxa"/>
+              <w:left w:w="40" w:type="dxa"/>
+              <w:bottom w:w="40" w:type="dxa"/>
+              <w:right w:w="40" w:type="dxa"/>
+            </w:tcMar>
+            <w:vAlign w:val="center"/>
+          </w:tcPr>
+          <w:p>
+            <w:pPr>
+              <w:widowControl w:val="0"/>
+              <w:jc w:val="center"/>
+              <w:rPr>
+                <w:rFonts w:ascii="Montserrat" w:hAnsi="Montserrat" w:eastAsia="Montserrat" w:cs="Montserrat"/>
+                <w:sz w:val="20"/>
+                <w:szCs w:val="20"/>
+              </w:rPr>
+            </w:pPr>
+            <w:r>
+              <w:rPr>
+                <w:rFonts w:ascii="Montserrat" w:hAnsi="Montserrat" w:eastAsia="Montserrat" w:cs="Montserrat"/>
+                <w:b/>
+                <w:color w:val="FFFFFF"/>
+                <w:rtl w:val="0"/>
+              </w:rPr>
+              <w:t>Then</w:t>
+            </w:r>
+          </w:p>
+        </w:tc>
+        <w:tc>
+          <w:tcPr>
+            <w:tcBorders>
+              <w:top w:val="single" w:color="1155CC" w:sz="6" w:space="0"/>
+              <w:left w:val="single" w:color="FFFFFF" w:sz="6" w:space="0"/>
+              <w:bottom w:val="single" w:color="FFFFFF" w:sz="6" w:space="0"/>
+              <w:right w:val="single" w:color="FFFFFF" w:sz="6" w:space="0"/>
+            </w:tcBorders>
+            <w:shd w:val="clear" w:color="auto" w:fill="auto"/>
+            <w:tcMar>
+              <w:top w:w="40" w:type="dxa"/>
+              <w:left w:w="40" w:type="dxa"/>
+              <w:bottom w:w="40" w:type="dxa"/>
+              <w:right w:w="40" w:type="dxa"/>
+            </w:tcMar>
+            <w:vAlign w:val="center"/>
+          </w:tcPr>
+          <w:p>
+            <w:pPr>
+              <w:widowControl w:val="0"/>
+              <w:rPr>
                 <w:rFonts w:ascii="Montserrat" w:hAnsi="Montserrat" w:eastAsia="Montserrat" w:cs="Montserrat"/>
                 <w:sz w:val="20"/>
                 <w:szCs w:val="20"/>
@@ -4440,9 +4911,10 @@
               <w:widowControl w:val="0"/>
               <w:jc w:val="center"/>
               <w:rPr>
-                <w:rFonts w:ascii="Montserrat" w:hAnsi="Montserrat" w:eastAsia="Montserrat" w:cs="Montserrat"/>
-                <w:sz w:val="20"/>
-                <w:szCs w:val="20"/>
+                <w:rFonts w:hint="default" w:ascii="Montserrat" w:hAnsi="Montserrat" w:eastAsia="Montserrat" w:cs="Montserrat"/>
+                <w:sz w:val="20"/>
+                <w:szCs w:val="20"/>
+                <w:lang w:val="fr-FR"/>
               </w:rPr>
             </w:pPr>
             <w:r>
@@ -4452,7 +4924,17 @@
                 <w:color w:val="FFFFFF"/>
                 <w:rtl w:val="0"/>
               </w:rPr>
-              <w:t>Scénario 12</w:t>
+              <w:t>Scénario 1</w:t>
+            </w:r>
+            <w:r>
+              <w:rPr>
+                <w:rFonts w:hint="default" w:ascii="Montserrat" w:hAnsi="Montserrat" w:eastAsia="Montserrat" w:cs="Montserrat"/>
+                <w:b/>
+                <w:color w:val="FFFFFF"/>
+                <w:rtl w:val="0"/>
+                <w:lang w:val="fr-FR"/>
+              </w:rPr>
+              <w:t>3</w:t>
             </w:r>
           </w:p>
         </w:tc>
@@ -4734,6 +5216,8 @@
           <w:rFonts w:ascii="Montserrat" w:hAnsi="Montserrat" w:eastAsia="Montserrat" w:cs="Montserrat"/>
         </w:rPr>
       </w:pPr>
+      <w:bookmarkStart w:id="0" w:name="_GoBack"/>
+      <w:bookmarkEnd w:id="0"/>
     </w:p>
     <w:sectPr>
       <w:headerReference r:id="rId3" w:type="default"/>
@@ -4810,7 +5294,7 @@
   <w:latentStyles w:count="260" w:defQFormat="0" w:defUnhideWhenUsed="1" w:defSemiHidden="1" w:defUIPriority="99" w:defLockedState="0">
     <w:lsdException w:unhideWhenUsed="0" w:uiPriority="0" w:semiHidden="0" w:name="Normal"/>
     <w:lsdException w:qFormat="1" w:unhideWhenUsed="0" w:uiPriority="0" w:semiHidden="0" w:name="heading 1"/>
-    <w:lsdException w:unhideWhenUsed="0" w:uiPriority="0" w:semiHidden="0" w:name="heading 2"/>
+    <w:lsdException w:qFormat="1" w:unhideWhenUsed="0" w:uiPriority="0" w:semiHidden="0" w:name="heading 2"/>
     <w:lsdException w:unhideWhenUsed="0" w:uiPriority="0" w:semiHidden="0" w:name="heading 3"/>
     <w:lsdException w:qFormat="1" w:unhideWhenUsed="0" w:uiPriority="0" w:semiHidden="0" w:name="heading 4"/>
     <w:lsdException w:unhideWhenUsed="0" w:uiPriority="0" w:semiHidden="0" w:name="heading 5"/>
@@ -4911,151 +5395,9 @@
     <w:lsdException w:unhideWhenUsed="0" w:uiPriority="0" w:semiHidden="0" w:name="HTML Sample"/>
     <w:lsdException w:unhideWhenUsed="0" w:uiPriority="0" w:semiHidden="0" w:name="HTML Typewriter"/>
     <w:lsdException w:unhideWhenUsed="0" w:uiPriority="0" w:semiHidden="0" w:name="HTML Variable"/>
-    <w:lsdException w:unhideWhenUsed="0" w:uiPriority="0" w:name="Normal Table"/>
+    <w:lsdException w:qFormat="1" w:unhideWhenUsed="0" w:uiPriority="0" w:name="Normal Table"/>
     <w:lsdException w:unhideWhenUsed="0" w:uiPriority="0" w:semiHidden="0" w:name="annotation subject"/>
-    <w:lsdException w:unhideWhenUsed="0" w:uiPriority="0" w:semiHidden="0" w:name="Table Simple 1"/>
-    <w:lsdException w:unhideWhenUsed="0" w:uiPriority="0" w:semiHidden="0" w:name="Table Simple 2"/>
-    <w:lsdException w:unhideWhenUsed="0" w:uiPriority="0" w:semiHidden="0" w:name="Table Simple 3"/>
-    <w:lsdException w:unhideWhenUsed="0" w:uiPriority="0" w:semiHidden="0" w:name="Table Classic 1"/>
-    <w:lsdException w:unhideWhenUsed="0" w:uiPriority="0" w:semiHidden="0" w:name="Table Classic 2"/>
-    <w:lsdException w:unhideWhenUsed="0" w:uiPriority="0" w:semiHidden="0" w:name="Table Classic 3"/>
-    <w:lsdException w:unhideWhenUsed="0" w:uiPriority="0" w:semiHidden="0" w:name="Table Classic 4"/>
-    <w:lsdException w:unhideWhenUsed="0" w:uiPriority="0" w:semiHidden="0" w:name="Table Colorful 1"/>
-    <w:lsdException w:unhideWhenUsed="0" w:uiPriority="0" w:semiHidden="0" w:name="Table Colorful 2"/>
-    <w:lsdException w:unhideWhenUsed="0" w:uiPriority="0" w:semiHidden="0" w:name="Table Colorful 3"/>
-    <w:lsdException w:unhideWhenUsed="0" w:uiPriority="0" w:semiHidden="0" w:name="Table Columns 1"/>
-    <w:lsdException w:unhideWhenUsed="0" w:uiPriority="0" w:semiHidden="0" w:name="Table Columns 2"/>
-    <w:lsdException w:unhideWhenUsed="0" w:uiPriority="0" w:semiHidden="0" w:name="Table Columns 3"/>
-    <w:lsdException w:unhideWhenUsed="0" w:uiPriority="0" w:semiHidden="0" w:name="Table Columns 4"/>
-    <w:lsdException w:unhideWhenUsed="0" w:uiPriority="0" w:semiHidden="0" w:name="Table Columns 5"/>
-    <w:lsdException w:unhideWhenUsed="0" w:uiPriority="0" w:semiHidden="0" w:name="Table Grid 1"/>
-    <w:lsdException w:unhideWhenUsed="0" w:uiPriority="0" w:semiHidden="0" w:name="Table Grid 2"/>
-    <w:lsdException w:unhideWhenUsed="0" w:uiPriority="0" w:semiHidden="0" w:name="Table Grid 3"/>
-    <w:lsdException w:unhideWhenUsed="0" w:uiPriority="0" w:semiHidden="0" w:name="Table Grid 4"/>
-    <w:lsdException w:unhideWhenUsed="0" w:uiPriority="0" w:semiHidden="0" w:name="Table Grid 5"/>
-    <w:lsdException w:unhideWhenUsed="0" w:uiPriority="0" w:semiHidden="0" w:name="Table Grid 6"/>
-    <w:lsdException w:unhideWhenUsed="0" w:uiPriority="0" w:semiHidden="0" w:name="Table Grid 7"/>
-    <w:lsdException w:unhideWhenUsed="0" w:uiPriority="0" w:semiHidden="0" w:name="Table Grid 8"/>
-    <w:lsdException w:unhideWhenUsed="0" w:uiPriority="0" w:semiHidden="0" w:name="Table List 1"/>
-    <w:lsdException w:unhideWhenUsed="0" w:uiPriority="0" w:semiHidden="0" w:name="Table List 2"/>
-    <w:lsdException w:unhideWhenUsed="0" w:uiPriority="0" w:semiHidden="0" w:name="Table List 3"/>
-    <w:lsdException w:unhideWhenUsed="0" w:uiPriority="0" w:semiHidden="0" w:name="Table List 4"/>
-    <w:lsdException w:unhideWhenUsed="0" w:uiPriority="0" w:semiHidden="0" w:name="Table List 5"/>
-    <w:lsdException w:unhideWhenUsed="0" w:uiPriority="0" w:semiHidden="0" w:name="Table List 6"/>
-    <w:lsdException w:unhideWhenUsed="0" w:uiPriority="0" w:semiHidden="0" w:name="Table List 7"/>
-    <w:lsdException w:unhideWhenUsed="0" w:uiPriority="0" w:semiHidden="0" w:name="Table List 8"/>
-    <w:lsdException w:unhideWhenUsed="0" w:uiPriority="0" w:semiHidden="0" w:name="Table 3D effects 1"/>
-    <w:lsdException w:unhideWhenUsed="0" w:uiPriority="0" w:semiHidden="0" w:name="Table 3D effects 2"/>
-    <w:lsdException w:unhideWhenUsed="0" w:uiPriority="0" w:semiHidden="0" w:name="Table 3D effects 3"/>
-    <w:lsdException w:unhideWhenUsed="0" w:uiPriority="0" w:semiHidden="0" w:name="Table Contemporary"/>
-    <w:lsdException w:unhideWhenUsed="0" w:uiPriority="0" w:semiHidden="0" w:name="Table Elegant"/>
-    <w:lsdException w:unhideWhenUsed="0" w:uiPriority="0" w:semiHidden="0" w:name="Table Professional"/>
-    <w:lsdException w:unhideWhenUsed="0" w:uiPriority="0" w:semiHidden="0" w:name="Table Subtle 1"/>
-    <w:lsdException w:unhideWhenUsed="0" w:uiPriority="0" w:semiHidden="0" w:name="Table Subtle 2"/>
-    <w:lsdException w:unhideWhenUsed="0" w:uiPriority="0" w:semiHidden="0" w:name="Table Web 1"/>
-    <w:lsdException w:unhideWhenUsed="0" w:uiPriority="0" w:semiHidden="0" w:name="Table Web 2"/>
-    <w:lsdException w:unhideWhenUsed="0" w:uiPriority="0" w:semiHidden="0" w:name="Table Web 3"/>
     <w:lsdException w:unhideWhenUsed="0" w:uiPriority="0" w:semiHidden="0" w:name="Balloon Text"/>
-    <w:lsdException w:unhideWhenUsed="0" w:uiPriority="0" w:semiHidden="0" w:name="Table Grid"/>
-    <w:lsdException w:unhideWhenUsed="0" w:uiPriority="0" w:semiHidden="0" w:name="Table Theme"/>
-    <w:lsdException w:unhideWhenUsed="0" w:uiPriority="60" w:semiHidden="0" w:name="Light Shading"/>
-    <w:lsdException w:unhideWhenUsed="0" w:uiPriority="61" w:semiHidden="0" w:name="Light List"/>
-    <w:lsdException w:unhideWhenUsed="0" w:uiPriority="62" w:semiHidden="0" w:name="Light Grid"/>
-    <w:lsdException w:unhideWhenUsed="0" w:uiPriority="63" w:semiHidden="0" w:name="Medium Shading 1"/>
-    <w:lsdException w:unhideWhenUsed="0" w:uiPriority="64" w:semiHidden="0" w:name="Medium Shading 2"/>
-    <w:lsdException w:unhideWhenUsed="0" w:uiPriority="65" w:semiHidden="0" w:name="Medium List 1"/>
-    <w:lsdException w:unhideWhenUsed="0" w:uiPriority="66" w:semiHidden="0" w:name="Medium List 2"/>
-    <w:lsdException w:unhideWhenUsed="0" w:uiPriority="67" w:semiHidden="0" w:name="Medium Grid 1"/>
-    <w:lsdException w:unhideWhenUsed="0" w:uiPriority="68" w:semiHidden="0" w:name="Medium Grid 2"/>
-    <w:lsdException w:unhideWhenUsed="0" w:uiPriority="69" w:semiHidden="0" w:name="Medium Grid 3"/>
-    <w:lsdException w:unhideWhenUsed="0" w:uiPriority="70" w:semiHidden="0" w:name="Dark List"/>
-    <w:lsdException w:unhideWhenUsed="0" w:uiPriority="71" w:semiHidden="0" w:name="Colorful Shading"/>
-    <w:lsdException w:unhideWhenUsed="0" w:uiPriority="72" w:semiHidden="0" w:name="Colorful List"/>
-    <w:lsdException w:unhideWhenUsed="0" w:uiPriority="73" w:semiHidden="0" w:name="Colorful Grid"/>
-    <w:lsdException w:unhideWhenUsed="0" w:uiPriority="60" w:semiHidden="0" w:name="Light Shading Accent 1"/>
-    <w:lsdException w:unhideWhenUsed="0" w:uiPriority="61" w:semiHidden="0" w:name="Light List Accent 1"/>
-    <w:lsdException w:unhideWhenUsed="0" w:uiPriority="62" w:semiHidden="0" w:name="Light Grid Accent 1"/>
-    <w:lsdException w:unhideWhenUsed="0" w:uiPriority="63" w:semiHidden="0" w:name="Medium Shading 1 Accent 1"/>
-    <w:lsdException w:unhideWhenUsed="0" w:uiPriority="64" w:semiHidden="0" w:name="Medium Shading 2 Accent 1"/>
-    <w:lsdException w:unhideWhenUsed="0" w:uiPriority="65" w:semiHidden="0" w:name="Medium List 1 Accent 1"/>
-    <w:lsdException w:unhideWhenUsed="0" w:uiPriority="66" w:semiHidden="0" w:name="Medium List 2 Accent 1"/>
-    <w:lsdException w:unhideWhenUsed="0" w:uiPriority="67" w:semiHidden="0" w:name="Medium Grid 1 Accent 1"/>
-    <w:lsdException w:unhideWhenUsed="0" w:uiPriority="68" w:semiHidden="0" w:name="Medium Grid 2 Accent 1"/>
-    <w:lsdException w:unhideWhenUsed="0" w:uiPriority="69" w:semiHidden="0" w:name="Medium Grid 3 Accent 1"/>
-    <w:lsdException w:unhideWhenUsed="0" w:uiPriority="70" w:semiHidden="0" w:name="Dark List Accent 1"/>
-    <w:lsdException w:unhideWhenUsed="0" w:uiPriority="71" w:semiHidden="0" w:name="Colorful Shading Accent 1"/>
-    <w:lsdException w:unhideWhenUsed="0" w:uiPriority="72" w:semiHidden="0" w:name="Colorful List Accent 1"/>
-    <w:lsdException w:unhideWhenUsed="0" w:uiPriority="73" w:semiHidden="0" w:name="Colorful Grid Accent 1"/>
-    <w:lsdException w:unhideWhenUsed="0" w:uiPriority="60" w:semiHidden="0" w:name="Light Shading Accent 2"/>
-    <w:lsdException w:unhideWhenUsed="0" w:uiPriority="61" w:semiHidden="0" w:name="Light List Accent 2"/>
-    <w:lsdException w:unhideWhenUsed="0" w:uiPriority="62" w:semiHidden="0" w:name="Light Grid Accent 2"/>
-    <w:lsdException w:unhideWhenUsed="0" w:uiPriority="63" w:semiHidden="0" w:name="Medium Shading 1 Accent 2"/>
-    <w:lsdException w:unhideWhenUsed="0" w:uiPriority="64" w:semiHidden="0" w:name="Medium Shading 2 Accent 2"/>
-    <w:lsdException w:unhideWhenUsed="0" w:uiPriority="65" w:semiHidden="0" w:name="Medium List 1 Accent 2"/>
-    <w:lsdException w:unhideWhenUsed="0" w:uiPriority="66" w:semiHidden="0" w:name="Medium List 2 Accent 2"/>
-    <w:lsdException w:unhideWhenUsed="0" w:uiPriority="67" w:semiHidden="0" w:name="Medium Grid 1 Accent 2"/>
-    <w:lsdException w:unhideWhenUsed="0" w:uiPriority="68" w:semiHidden="0" w:name="Medium Grid 2 Accent 2"/>
-    <w:lsdException w:unhideWhenUsed="0" w:uiPriority="69" w:semiHidden="0" w:name="Medium Grid 3 Accent 2"/>
-    <w:lsdException w:unhideWhenUsed="0" w:uiPriority="70" w:semiHidden="0" w:name="Dark List Accent 2"/>
-    <w:lsdException w:unhideWhenUsed="0" w:uiPriority="71" w:semiHidden="0" w:name="Colorful Shading Accent 2"/>
-    <w:lsdException w:unhideWhenUsed="0" w:uiPriority="72" w:semiHidden="0" w:name="Colorful List Accent 2"/>
-    <w:lsdException w:unhideWhenUsed="0" w:uiPriority="73" w:semiHidden="0" w:name="Colorful Grid Accent 2"/>
-    <w:lsdException w:unhideWhenUsed="0" w:uiPriority="60" w:semiHidden="0" w:name="Light Shading Accent 3"/>
-    <w:lsdException w:unhideWhenUsed="0" w:uiPriority="61" w:semiHidden="0" w:name="Light List Accent 3"/>
-    <w:lsdException w:unhideWhenUsed="0" w:uiPriority="62" w:semiHidden="0" w:name="Light Grid Accent 3"/>
-    <w:lsdException w:unhideWhenUsed="0" w:uiPriority="63" w:semiHidden="0" w:name="Medium Shading 1 Accent 3"/>
-    <w:lsdException w:unhideWhenUsed="0" w:uiPriority="64" w:semiHidden="0" w:name="Medium Shading 2 Accent 3"/>
-    <w:lsdException w:unhideWhenUsed="0" w:uiPriority="65" w:semiHidden="0" w:name="Medium List 1 Accent 3"/>
-    <w:lsdException w:unhideWhenUsed="0" w:uiPriority="66" w:semiHidden="0" w:name="Medium List 2 Accent 3"/>
-    <w:lsdException w:unhideWhenUsed="0" w:uiPriority="67" w:semiHidden="0" w:name="Medium Grid 1 Accent 3"/>
-    <w:lsdException w:unhideWhenUsed="0" w:uiPriority="68" w:semiHidden="0" w:name="Medium Grid 2 Accent 3"/>
-    <w:lsdException w:unhideWhenUsed="0" w:uiPriority="69" w:semiHidden="0" w:name="Medium Grid 3 Accent 3"/>
-    <w:lsdException w:unhideWhenUsed="0" w:uiPriority="70" w:semiHidden="0" w:name="Dark List Accent 3"/>
-    <w:lsdException w:unhideWhenUsed="0" w:uiPriority="71" w:semiHidden="0" w:name="Colorful Shading Accent 3"/>
-    <w:lsdException w:unhideWhenUsed="0" w:uiPriority="72" w:semiHidden="0" w:name="Colorful List Accent 3"/>
-    <w:lsdException w:unhideWhenUsed="0" w:uiPriority="73" w:semiHidden="0" w:name="Colorful Grid Accent 3"/>
-    <w:lsdException w:unhideWhenUsed="0" w:uiPriority="60" w:semiHidden="0" w:name="Light Shading Accent 4"/>
-    <w:lsdException w:unhideWhenUsed="0" w:uiPriority="61" w:semiHidden="0" w:name="Light List Accent 4"/>
-    <w:lsdException w:unhideWhenUsed="0" w:uiPriority="62" w:semiHidden="0" w:name="Light Grid Accent 4"/>
-    <w:lsdException w:unhideWhenUsed="0" w:uiPriority="63" w:semiHidden="0" w:name="Medium Shading 1 Accent 4"/>
-    <w:lsdException w:unhideWhenUsed="0" w:uiPriority="64" w:semiHidden="0" w:name="Medium Shading 2 Accent 4"/>
-    <w:lsdException w:unhideWhenUsed="0" w:uiPriority="65" w:semiHidden="0" w:name="Medium List 1 Accent 4"/>
-    <w:lsdException w:unhideWhenUsed="0" w:uiPriority="66" w:semiHidden="0" w:name="Medium List 2 Accent 4"/>
-    <w:lsdException w:unhideWhenUsed="0" w:uiPriority="67" w:semiHidden="0" w:name="Medium Grid 1 Accent 4"/>
-    <w:lsdException w:unhideWhenUsed="0" w:uiPriority="68" w:semiHidden="0" w:name="Medium Grid 2 Accent 4"/>
-    <w:lsdException w:unhideWhenUsed="0" w:uiPriority="69" w:semiHidden="0" w:name="Medium Grid 3 Accent 4"/>
-    <w:lsdException w:unhideWhenUsed="0" w:uiPriority="70" w:semiHidden="0" w:name="Dark List Accent 4"/>
-    <w:lsdException w:unhideWhenUsed="0" w:uiPriority="71" w:semiHidden="0" w:name="Colorful Shading Accent 4"/>
-    <w:lsdException w:unhideWhenUsed="0" w:uiPriority="72" w:semiHidden="0" w:name="Colorful List Accent 4"/>
-    <w:lsdException w:unhideWhenUsed="0" w:uiPriority="73" w:semiHidden="0" w:name="Colorful Grid Accent 4"/>
-    <w:lsdException w:unhideWhenUsed="0" w:uiPriority="60" w:semiHidden="0" w:name="Light Shading Accent 5"/>
-    <w:lsdException w:unhideWhenUsed="0" w:uiPriority="61" w:semiHidden="0" w:name="Light List Accent 5"/>
-    <w:lsdException w:unhideWhenUsed="0" w:uiPriority="62" w:semiHidden="0" w:name="Light Grid Accent 5"/>
-    <w:lsdException w:unhideWhenUsed="0" w:uiPriority="63" w:semiHidden="0" w:name="Medium Shading 1 Accent 5"/>
-    <w:lsdException w:unhideWhenUsed="0" w:uiPriority="64" w:semiHidden="0" w:name="Medium Shading 2 Accent 5"/>
-    <w:lsdException w:unhideWhenUsed="0" w:uiPriority="65" w:semiHidden="0" w:name="Medium List 1 Accent 5"/>
-    <w:lsdException w:unhideWhenUsed="0" w:uiPriority="66" w:semiHidden="0" w:name="Medium List 2 Accent 5"/>
-    <w:lsdException w:unhideWhenUsed="0" w:uiPriority="67" w:semiHidden="0" w:name="Medium Grid 1 Accent 5"/>
-    <w:lsdException w:unhideWhenUsed="0" w:uiPriority="68" w:semiHidden="0" w:name="Medium Grid 2 Accent 5"/>
-    <w:lsdException w:unhideWhenUsed="0" w:uiPriority="69" w:semiHidden="0" w:name="Medium Grid 3 Accent 5"/>
-    <w:lsdException w:unhideWhenUsed="0" w:uiPriority="70" w:semiHidden="0" w:name="Dark List Accent 5"/>
-    <w:lsdException w:unhideWhenUsed="0" w:uiPriority="71" w:semiHidden="0" w:name="Colorful Shading Accent 5"/>
-    <w:lsdException w:unhideWhenUsed="0" w:uiPriority="72" w:semiHidden="0" w:name="Colorful List Accent 5"/>
-    <w:lsdException w:unhideWhenUsed="0" w:uiPriority="73" w:semiHidden="0" w:name="Colorful Grid Accent 5"/>
-    <w:lsdException w:unhideWhenUsed="0" w:uiPriority="60" w:semiHidden="0" w:name="Light Shading Accent 6"/>
-    <w:lsdException w:unhideWhenUsed="0" w:uiPriority="61" w:semiHidden="0" w:name="Light List Accent 6"/>
-    <w:lsdException w:unhideWhenUsed="0" w:uiPriority="62" w:semiHidden="0" w:name="Light Grid Accent 6"/>
-    <w:lsdException w:unhideWhenUsed="0" w:uiPriority="63" w:semiHidden="0" w:name="Medium Shading 1 Accent 6"/>
-    <w:lsdException w:unhideWhenUsed="0" w:uiPriority="64" w:semiHidden="0" w:name="Medium Shading 2 Accent 6"/>
-    <w:lsdException w:unhideWhenUsed="0" w:uiPriority="65" w:semiHidden="0" w:name="Medium List 1 Accent 6"/>
-    <w:lsdException w:unhideWhenUsed="0" w:uiPriority="66" w:semiHidden="0" w:name="Medium List 2 Accent 6"/>
-    <w:lsdException w:unhideWhenUsed="0" w:uiPriority="67" w:semiHidden="0" w:name="Medium Grid 1 Accent 6"/>
-    <w:lsdException w:unhideWhenUsed="0" w:uiPriority="68" w:semiHidden="0" w:name="Medium Grid 2 Accent 6"/>
-    <w:lsdException w:unhideWhenUsed="0" w:uiPriority="69" w:semiHidden="0" w:name="Medium Grid 3 Accent 6"/>
-    <w:lsdException w:unhideWhenUsed="0" w:uiPriority="70" w:semiHidden="0" w:name="Dark List Accent 6"/>
-    <w:lsdException w:unhideWhenUsed="0" w:uiPriority="71" w:semiHidden="0" w:name="Colorful Shading Accent 6"/>
-    <w:lsdException w:unhideWhenUsed="0" w:uiPriority="72" w:semiHidden="0" w:name="Colorful List Accent 6"/>
-    <w:lsdException w:unhideWhenUsed="0" w:uiPriority="73" w:semiHidden="0" w:name="Colorful Grid Accent 6"/>
   </w:latentStyles>
   <w:style w:type="paragraph" w:default="1" w:styleId="1">
     <w:name w:val="Normal"/>
@@ -5091,6 +5433,7 @@
     <w:name w:val="heading 2"/>
     <w:basedOn w:val="1"/>
     <w:next w:val="1"/>
+    <w:qFormat/>
     <w:uiPriority w:val="0"/>
     <w:pPr>
       <w:keepNext/>
@@ -5182,6 +5525,7 @@
   <w:style w:type="table" w:default="1" w:styleId="11">
     <w:name w:val="Normal Table"/>
     <w:semiHidden/>
+    <w:qFormat/>
     <w:uiPriority w:val="0"/>
     <w:tblPr>
       <w:tblCellMar>

</xml_diff>